<commit_message>
you just got yoeeted
</commit_message>
<xml_diff>
--- a/Relatório de C#.docx
+++ b/Relatório de C#.docx
@@ -37,140 +37,151 @@
         <w:tab/>
         <w:t>-Remover cliente</w:t>
       </w:r>
+    </w:p>
+    <w:p>
+      <w:r>
+        <w:tab/>
+      </w:r>
+      <w:r>
+        <w:tab/>
+        <w:t>-Alterar dados dos clientes</w:t>
+      </w:r>
+    </w:p>
+    <w:p>
+      <w:r>
+        <w:tab/>
+      </w:r>
+      <w:r>
+        <w:tab/>
+        <w:t>-Filtrar clientes pelo nome</w:t>
+      </w:r>
+    </w:p>
+    <w:p>
+      <w:r>
+        <w:tab/>
+      </w:r>
+      <w:proofErr w:type="spellStart"/>
+      <w:r>
+        <w:t>Form</w:t>
+      </w:r>
+      <w:proofErr w:type="spellEnd"/>
+      <w:r>
+        <w:t xml:space="preserve"> Aluguer:</w:t>
+      </w:r>
+    </w:p>
+    <w:p>
+      <w:r>
+        <w:tab/>
+      </w:r>
+      <w:r>
+        <w:tab/>
+        <w:t xml:space="preserve">-Alugar carro </w:t>
+      </w:r>
+    </w:p>
+    <w:p>
+      <w:r>
+        <w:tab/>
+      </w:r>
+      <w:r>
+        <w:tab/>
+        <w:t xml:space="preserve">-Devolver carro </w:t>
+      </w:r>
+    </w:p>
+    <w:p>
+      <w:r>
+        <w:tab/>
+      </w:r>
+      <w:r>
+        <w:tab/>
+        <w:t>-Emitir fatura</w:t>
+      </w:r>
+    </w:p>
+    <w:p>
+      <w:r>
+        <w:tab/>
+      </w:r>
+      <w:proofErr w:type="spellStart"/>
+      <w:r>
+        <w:t>Form</w:t>
+      </w:r>
+      <w:proofErr w:type="spellEnd"/>
+      <w:r>
+        <w:t xml:space="preserve"> Oficina:</w:t>
+      </w:r>
+    </w:p>
+    <w:p>
+      <w:r>
+        <w:tab/>
+      </w:r>
+      <w:r>
+        <w:tab/>
+        <w:t>-Adi</w:t>
+      </w:r>
+      <w:r>
+        <w:t>c</w:t>
+      </w:r>
+      <w:r>
+        <w:t>ionar carro oficina ao cliente</w:t>
+      </w:r>
+    </w:p>
+    <w:p>
+      <w:r>
+        <w:tab/>
+      </w:r>
+      <w:r>
+        <w:tab/>
+        <w:t xml:space="preserve">-Adicionar </w:t>
+      </w:r>
+      <w:r>
+        <w:rPr>
+          <w:u w:val="single"/>
+        </w:rPr>
+        <w:t>ser</w:t>
+      </w:r>
+      <w:r>
+        <w:rPr>
+          <w:u w:val="single"/>
+        </w:rPr>
+        <w:t>v</w:t>
+      </w:r>
+      <w:r>
+        <w:rPr>
+          <w:u w:val="single"/>
+        </w:rPr>
+        <w:t>iços</w:t>
+      </w:r>
+      <w:r>
+        <w:t xml:space="preserve"> aos carros oficina</w:t>
+      </w:r>
+    </w:p>
+    <w:p>
+      <w:r>
+        <w:tab/>
+      </w:r>
+      <w:r>
+        <w:tab/>
+        <w:t>-Adicionar parcelas aos serviços dos carros oficina</w:t>
+      </w:r>
+    </w:p>
+    <w:p>
+      <w:r>
+        <w:tab/>
+      </w:r>
+      <w:proofErr w:type="spellStart"/>
+      <w:r>
+        <w:t>Form</w:t>
+      </w:r>
+      <w:proofErr w:type="spellEnd"/>
+      <w:r>
+        <w:t xml:space="preserve"> Venda:</w:t>
+      </w:r>
+    </w:p>
+    <w:p>
+      <w:r>
+        <w:tab/>
+      </w:r>
       <w:bookmarkStart w:id="0" w:name="_GoBack"/>
       <w:bookmarkEnd w:id="0"/>
-    </w:p>
-    <w:p>
-      <w:r>
-        <w:tab/>
-      </w:r>
-      <w:r>
-        <w:tab/>
-        <w:t>-Alterar dados dos clientes</w:t>
-      </w:r>
-    </w:p>
-    <w:p>
-      <w:r>
-        <w:tab/>
-      </w:r>
-      <w:r>
-        <w:tab/>
-        <w:t>-Filtrar clientes pelo nome</w:t>
-      </w:r>
-    </w:p>
-    <w:p>
-      <w:r>
-        <w:tab/>
-      </w:r>
-      <w:proofErr w:type="spellStart"/>
-      <w:r>
-        <w:t>Form</w:t>
-      </w:r>
-      <w:proofErr w:type="spellEnd"/>
-      <w:r>
-        <w:t xml:space="preserve"> Aluguer:</w:t>
-      </w:r>
-    </w:p>
-    <w:p>
-      <w:r>
-        <w:tab/>
-      </w:r>
-      <w:r>
-        <w:tab/>
-        <w:t xml:space="preserve">-Alugar carro </w:t>
-      </w:r>
-    </w:p>
-    <w:p>
-      <w:r>
-        <w:tab/>
-      </w:r>
-      <w:r>
-        <w:tab/>
-        <w:t xml:space="preserve">-Devolver carro </w:t>
-      </w:r>
-    </w:p>
-    <w:p>
-      <w:r>
-        <w:tab/>
-      </w:r>
-      <w:r>
-        <w:tab/>
-        <w:t>-Emitir fatura</w:t>
-      </w:r>
-    </w:p>
-    <w:p>
-      <w:r>
-        <w:tab/>
-      </w:r>
-      <w:proofErr w:type="spellStart"/>
-      <w:r>
-        <w:t>Form</w:t>
-      </w:r>
-      <w:proofErr w:type="spellEnd"/>
-      <w:r>
-        <w:t xml:space="preserve"> Oficina:</w:t>
-      </w:r>
-    </w:p>
-    <w:p>
-      <w:r>
-        <w:tab/>
-      </w:r>
-      <w:r>
-        <w:tab/>
-        <w:t>-</w:t>
-      </w:r>
-      <w:proofErr w:type="spellStart"/>
-      <w:r>
-        <w:t>Adinionar</w:t>
-      </w:r>
-      <w:proofErr w:type="spellEnd"/>
-      <w:r>
-        <w:t xml:space="preserve"> carro oficina ao cliente</w:t>
-      </w:r>
-    </w:p>
-    <w:p>
-      <w:r>
-        <w:tab/>
-      </w:r>
-      <w:r>
-        <w:tab/>
-        <w:t xml:space="preserve">-Adicionar </w:t>
-      </w:r>
-      <w:proofErr w:type="spellStart"/>
-      <w:r>
-        <w:t>serciços</w:t>
-      </w:r>
-      <w:proofErr w:type="spellEnd"/>
-      <w:r>
-        <w:t xml:space="preserve"> aos carros oficina</w:t>
-      </w:r>
-    </w:p>
-    <w:p>
-      <w:r>
-        <w:tab/>
-      </w:r>
-      <w:r>
-        <w:tab/>
-        <w:t>-Adicionar parcelas aos serviços dos carros oficina</w:t>
-      </w:r>
-    </w:p>
-    <w:p>
-      <w:r>
-        <w:tab/>
-      </w:r>
-      <w:proofErr w:type="spellStart"/>
-      <w:r>
-        <w:t>Form</w:t>
-      </w:r>
-      <w:proofErr w:type="spellEnd"/>
-      <w:r>
-        <w:t xml:space="preserve"> Venda:</w:t>
-      </w:r>
-    </w:p>
-    <w:p>
-      <w:r>
-        <w:tab/>
-      </w:r>
       <w:r>
         <w:tab/>
         <w:t>-Efetuar venda do carro ao cliente</w:t>

</xml_diff>